<commit_message>
Updated, refactored the milestone report.
</commit_message>
<xml_diff>
--- a/Reports/Capstone1_project_milestone1.docx
+++ b/Reports/Capstone1_project_milestone1.docx
@@ -14,7 +14,37 @@
         <w:rPr>
           <w:rFonts w:ascii="Times New Roman" w:hAnsi="Times New Roman" w:cs="Times New Roman"/>
         </w:rPr>
-        <w:t>Springboard data science intensive capstone project</w:t>
+        <w:t xml:space="preserve">Springboard </w:t>
+      </w:r>
+      <w:r>
+        <w:rPr>
+          <w:rFonts w:ascii="Times New Roman" w:hAnsi="Times New Roman" w:cs="Times New Roman"/>
+        </w:rPr>
+        <w:t>D</w:t>
+      </w:r>
+      <w:r>
+        <w:rPr>
+          <w:rFonts w:ascii="Times New Roman" w:hAnsi="Times New Roman" w:cs="Times New Roman"/>
+        </w:rPr>
+        <w:t xml:space="preserve">ata </w:t>
+      </w:r>
+      <w:r>
+        <w:rPr>
+          <w:rFonts w:ascii="Times New Roman" w:hAnsi="Times New Roman" w:cs="Times New Roman"/>
+        </w:rPr>
+        <w:t>S</w:t>
+      </w:r>
+      <w:r>
+        <w:rPr>
+          <w:rFonts w:ascii="Times New Roman" w:hAnsi="Times New Roman" w:cs="Times New Roman"/>
+        </w:rPr>
+        <w:t xml:space="preserve">cience </w:t>
+      </w:r>
+      <w:r>
+        <w:rPr>
+          <w:rFonts w:ascii="Times New Roman" w:hAnsi="Times New Roman" w:cs="Times New Roman"/>
+        </w:rPr>
+        <w:t>Career Track</w:t>
       </w:r>
     </w:p>
     <w:p>
@@ -29,16 +59,59 @@
         <w:rPr>
           <w:rFonts w:ascii="Times New Roman" w:hAnsi="Times New Roman" w:cs="Times New Roman"/>
         </w:rPr>
-        <w:t>Thyroid classification.</w:t>
-      </w:r>
-    </w:p>
-    <w:p>
-      <w:pPr>
+        <w:t>C</w:t>
+      </w:r>
+      <w:r>
+        <w:rPr>
+          <w:rFonts w:ascii="Times New Roman" w:hAnsi="Times New Roman" w:cs="Times New Roman"/>
+        </w:rPr>
+        <w:t xml:space="preserve">apstone </w:t>
+      </w:r>
+      <w:r>
+        <w:rPr>
+          <w:rFonts w:ascii="Times New Roman" w:hAnsi="Times New Roman" w:cs="Times New Roman"/>
+        </w:rPr>
+        <w:t>P</w:t>
+      </w:r>
+      <w:r>
+        <w:rPr>
+          <w:rFonts w:ascii="Times New Roman" w:hAnsi="Times New Roman" w:cs="Times New Roman"/>
+        </w:rPr>
+        <w:t>roject</w:t>
+      </w:r>
+      <w:r>
+        <w:rPr>
+          <w:rFonts w:ascii="Times New Roman" w:hAnsi="Times New Roman" w:cs="Times New Roman"/>
+        </w:rPr>
+        <w:t xml:space="preserve"> I Milestone Report</w:t>
+      </w:r>
+    </w:p>
+    <w:p>
+      <w:pPr>
+        <w:pStyle w:val="Heading1"/>
         <w:jc w:val="center"/>
         <w:rPr>
           <w:rFonts w:ascii="Times New Roman" w:hAnsi="Times New Roman" w:cs="Times New Roman"/>
         </w:rPr>
       </w:pPr>
+      <w:r>
+        <w:rPr>
+          <w:rFonts w:ascii="Times New Roman" w:hAnsi="Times New Roman" w:cs="Times New Roman"/>
+        </w:rPr>
+        <w:t xml:space="preserve">Thyroid </w:t>
+      </w:r>
+      <w:r>
+        <w:rPr>
+          <w:rFonts w:ascii="Times New Roman" w:hAnsi="Times New Roman" w:cs="Times New Roman"/>
+        </w:rPr>
+        <w:t>C</w:t>
+      </w:r>
+      <w:r>
+        <w:rPr>
+          <w:rFonts w:ascii="Times New Roman" w:hAnsi="Times New Roman" w:cs="Times New Roman"/>
+        </w:rPr>
+        <w:t>lassification.</w:t>
+      </w:r>
     </w:p>
     <w:p>
       <w:pPr>
@@ -63,6 +136,14 @@
           <w:rFonts w:ascii="Times New Roman" w:hAnsi="Times New Roman" w:cs="Times New Roman"/>
         </w:rPr>
       </w:pPr>
+    </w:p>
+    <w:p>
+      <w:pPr>
+        <w:jc w:val="center"/>
+        <w:rPr>
+          <w:rFonts w:ascii="Times New Roman" w:hAnsi="Times New Roman" w:cs="Times New Roman"/>
+        </w:rPr>
+      </w:pPr>
       <w:r>
         <w:rPr>
           <w:rFonts w:ascii="Times New Roman" w:hAnsi="Times New Roman" w:cs="Times New Roman"/>
@@ -72,16 +153,31 @@
     </w:p>
     <w:p>
       <w:pPr>
-        <w:rPr>
-          <w:rFonts w:ascii="Times New Roman" w:eastAsiaTheme="majorEastAsia" w:hAnsi="Times New Roman" w:cs="Times New Roman"/>
-          <w:color w:val="2F5496" w:themeColor="accent1" w:themeShade="BF"/>
-          <w:sz w:val="32"/>
-          <w:szCs w:val="32"/>
-        </w:rPr>
-      </w:pPr>
-      <w:r>
-        <w:rPr>
-          <w:rFonts w:ascii="Times New Roman" w:hAnsi="Times New Roman" w:cs="Times New Roman"/>
+        <w:jc w:val="center"/>
+        <w:rPr>
+          <w:rFonts w:ascii="Times New Roman" w:hAnsi="Times New Roman" w:cs="Times New Roman"/>
+        </w:rPr>
+      </w:pPr>
+      <w:r>
+        <w:rPr>
+          <w:rFonts w:ascii="Times New Roman" w:hAnsi="Times New Roman" w:cs="Times New Roman"/>
+        </w:rPr>
+        <w:t>May 2018</w:t>
+      </w:r>
+    </w:p>
+    <w:p>
+      <w:pPr>
+        <w:rPr>
+          <w:rFonts w:ascii="Times New Roman" w:hAnsi="Times New Roman" w:cs="Times New Roman"/>
+          <w:sz w:val="24"/>
+          <w:szCs w:val="24"/>
+        </w:rPr>
+      </w:pPr>
+      <w:r>
+        <w:rPr>
+          <w:rFonts w:ascii="Times New Roman" w:hAnsi="Times New Roman" w:cs="Times New Roman"/>
+          <w:sz w:val="24"/>
+          <w:szCs w:val="24"/>
         </w:rPr>
         <w:br w:type="page"/>
       </w:r>
@@ -138,7 +234,39 @@
           <w:sz w:val="24"/>
           <w:szCs w:val="24"/>
         </w:rPr>
-        <w:t xml:space="preserve"> acquisition and wrangling</w:t>
+        <w:t xml:space="preserve"> </w:t>
+      </w:r>
+      <w:r>
+        <w:rPr>
+          <w:rFonts w:ascii="Times New Roman" w:hAnsi="Times New Roman" w:cs="Times New Roman"/>
+          <w:sz w:val="24"/>
+          <w:szCs w:val="24"/>
+        </w:rPr>
+        <w:t>A</w:t>
+      </w:r>
+      <w:r>
+        <w:rPr>
+          <w:rFonts w:ascii="Times New Roman" w:hAnsi="Times New Roman" w:cs="Times New Roman"/>
+          <w:sz w:val="24"/>
+          <w:szCs w:val="24"/>
+        </w:rPr>
+        <w:t xml:space="preserve">cquisition and </w:t>
+      </w:r>
+      <w:r>
+        <w:rPr>
+          <w:rFonts w:ascii="Times New Roman" w:hAnsi="Times New Roman" w:cs="Times New Roman"/>
+          <w:sz w:val="24"/>
+          <w:szCs w:val="24"/>
+        </w:rPr>
+        <w:t>W</w:t>
+      </w:r>
+      <w:r>
+        <w:rPr>
+          <w:rFonts w:ascii="Times New Roman" w:hAnsi="Times New Roman" w:cs="Times New Roman"/>
+          <w:sz w:val="24"/>
+          <w:szCs w:val="24"/>
+        </w:rPr>
+        <w:t>rangling</w:t>
       </w:r>
       <w:r>
         <w:rPr>
@@ -169,7 +297,7 @@
           <w:sz w:val="24"/>
           <w:szCs w:val="24"/>
         </w:rPr>
-        <w:t>Data exploration</w:t>
+        <w:t xml:space="preserve">Data </w:t>
       </w:r>
       <w:r>
         <w:rPr>
@@ -177,7 +305,55 @@
           <w:sz w:val="24"/>
           <w:szCs w:val="24"/>
         </w:rPr>
-        <w:t xml:space="preserve"> and inferential statistics</w:t>
+        <w:t>E</w:t>
+      </w:r>
+      <w:r>
+        <w:rPr>
+          <w:rFonts w:ascii="Times New Roman" w:hAnsi="Times New Roman" w:cs="Times New Roman"/>
+          <w:sz w:val="24"/>
+          <w:szCs w:val="24"/>
+        </w:rPr>
+        <w:t>xploration</w:t>
+      </w:r>
+      <w:r>
+        <w:rPr>
+          <w:rFonts w:ascii="Times New Roman" w:hAnsi="Times New Roman" w:cs="Times New Roman"/>
+          <w:sz w:val="24"/>
+          <w:szCs w:val="24"/>
+        </w:rPr>
+        <w:t xml:space="preserve"> and </w:t>
+      </w:r>
+      <w:r>
+        <w:rPr>
+          <w:rFonts w:ascii="Times New Roman" w:hAnsi="Times New Roman" w:cs="Times New Roman"/>
+          <w:sz w:val="24"/>
+          <w:szCs w:val="24"/>
+        </w:rPr>
+        <w:t>I</w:t>
+      </w:r>
+      <w:r>
+        <w:rPr>
+          <w:rFonts w:ascii="Times New Roman" w:hAnsi="Times New Roman" w:cs="Times New Roman"/>
+          <w:sz w:val="24"/>
+          <w:szCs w:val="24"/>
+        </w:rPr>
+        <w:t xml:space="preserve">nferential </w:t>
+      </w:r>
+      <w:r>
+        <w:rPr>
+          <w:rFonts w:ascii="Times New Roman" w:hAnsi="Times New Roman" w:cs="Times New Roman"/>
+          <w:sz w:val="24"/>
+          <w:szCs w:val="24"/>
+        </w:rPr>
+        <w:t>S</w:t>
+      </w:r>
+      <w:r>
+        <w:rPr>
+          <w:rFonts w:ascii="Times New Roman" w:hAnsi="Times New Roman" w:cs="Times New Roman"/>
+          <w:sz w:val="24"/>
+          <w:szCs w:val="24"/>
+        </w:rPr>
+        <w:t>tatistics</w:t>
       </w:r>
       <w:r>
         <w:rPr>
@@ -208,7 +384,39 @@
           <w:sz w:val="24"/>
           <w:szCs w:val="24"/>
         </w:rPr>
-        <w:t>Summary and further steps.</w:t>
+        <w:t xml:space="preserve">Summary and </w:t>
+      </w:r>
+      <w:r>
+        <w:rPr>
+          <w:rFonts w:ascii="Times New Roman" w:hAnsi="Times New Roman" w:cs="Times New Roman"/>
+          <w:sz w:val="24"/>
+          <w:szCs w:val="24"/>
+        </w:rPr>
+        <w:t>F</w:t>
+      </w:r>
+      <w:r>
+        <w:rPr>
+          <w:rFonts w:ascii="Times New Roman" w:hAnsi="Times New Roman" w:cs="Times New Roman"/>
+          <w:sz w:val="24"/>
+          <w:szCs w:val="24"/>
+        </w:rPr>
+        <w:t xml:space="preserve">urther </w:t>
+      </w:r>
+      <w:r>
+        <w:rPr>
+          <w:rFonts w:ascii="Times New Roman" w:hAnsi="Times New Roman" w:cs="Times New Roman"/>
+          <w:sz w:val="24"/>
+          <w:szCs w:val="24"/>
+        </w:rPr>
+        <w:t>S</w:t>
+      </w:r>
+      <w:r>
+        <w:rPr>
+          <w:rFonts w:ascii="Times New Roman" w:hAnsi="Times New Roman" w:cs="Times New Roman"/>
+          <w:sz w:val="24"/>
+          <w:szCs w:val="24"/>
+        </w:rPr>
+        <w:t>teps.</w:t>
       </w:r>
     </w:p>
     <w:p>
@@ -261,45 +469,15 @@
         <w:ind w:left="360"/>
         <w:rPr>
           <w:rFonts w:ascii="Times New Roman" w:hAnsi="Times New Roman" w:cs="Times New Roman"/>
-        </w:rPr>
-      </w:pPr>
-      <w:r>
-        <w:rPr>
-          <w:rFonts w:ascii="Times New Roman" w:hAnsi="Times New Roman" w:cs="Times New Roman"/>
-          <w:i/>
           <w:u w:val="single"/>
         </w:rPr>
-        <w:t>Thyroid disease</w:t>
-      </w:r>
-      <w:r>
-        <w:rPr>
-          <w:rFonts w:ascii="Times New Roman" w:hAnsi="Times New Roman" w:cs="Times New Roman"/>
-        </w:rPr>
-        <w:t xml:space="preserve"> is a medical condition affecting the function of the thyroid gland.</w:t>
-      </w:r>
-      <w:r>
-        <w:rPr>
-          <w:rFonts w:ascii="Times New Roman" w:hAnsi="Times New Roman" w:cs="Times New Roman"/>
-        </w:rPr>
-        <w:t xml:space="preserve"> </w:t>
-      </w:r>
-      <w:r>
-        <w:rPr>
-          <w:rFonts w:ascii="Times New Roman" w:hAnsi="Times New Roman" w:cs="Times New Roman"/>
-        </w:rPr>
-        <w:t xml:space="preserve">And the </w:t>
-      </w:r>
-      <w:r>
-        <w:rPr>
-          <w:rFonts w:ascii="Times New Roman" w:hAnsi="Times New Roman" w:cs="Times New Roman"/>
-        </w:rPr>
-        <w:t>s</w:t>
-      </w:r>
-      <w:r>
-        <w:rPr>
-          <w:rFonts w:ascii="Times New Roman" w:hAnsi="Times New Roman" w:cs="Times New Roman"/>
-        </w:rPr>
-        <w:t>ymptoms of the disease vary depending on the type of thyroid disease.</w:t>
+      </w:pPr>
+      <w:r>
+        <w:rPr>
+          <w:rFonts w:ascii="Times New Roman" w:hAnsi="Times New Roman" w:cs="Times New Roman"/>
+          <w:u w:val="single"/>
+        </w:rPr>
+        <w:t>Definition:</w:t>
       </w:r>
     </w:p>
     <w:p>
@@ -310,6 +488,48 @@
           <w:rFonts w:ascii="Times New Roman" w:hAnsi="Times New Roman" w:cs="Times New Roman"/>
         </w:rPr>
       </w:pPr>
+      <w:r>
+        <w:rPr>
+          <w:rFonts w:ascii="Times New Roman" w:hAnsi="Times New Roman" w:cs="Times New Roman"/>
+        </w:rPr>
+        <w:t>Thyroid disease is a</w:t>
+      </w:r>
+      <w:r>
+        <w:rPr>
+          <w:rFonts w:ascii="Times New Roman" w:hAnsi="Times New Roman" w:cs="Times New Roman"/>
+        </w:rPr>
+        <w:t xml:space="preserve"> medical condition affecting the function of the thyroid gland.</w:t>
+      </w:r>
+      <w:r>
+        <w:rPr>
+          <w:rFonts w:ascii="Times New Roman" w:hAnsi="Times New Roman" w:cs="Times New Roman"/>
+        </w:rPr>
+        <w:t xml:space="preserve"> </w:t>
+      </w:r>
+      <w:r>
+        <w:rPr>
+          <w:rFonts w:ascii="Times New Roman" w:hAnsi="Times New Roman" w:cs="Times New Roman"/>
+        </w:rPr>
+        <w:t>T</w:t>
+      </w:r>
+      <w:r>
+        <w:rPr>
+          <w:rFonts w:ascii="Times New Roman" w:hAnsi="Times New Roman" w:cs="Times New Roman"/>
+        </w:rPr>
+        <w:t xml:space="preserve">he </w:t>
+      </w:r>
+      <w:r>
+        <w:rPr>
+          <w:rFonts w:ascii="Times New Roman" w:hAnsi="Times New Roman" w:cs="Times New Roman"/>
+        </w:rPr>
+        <w:t>s</w:t>
+      </w:r>
+      <w:r>
+        <w:rPr>
+          <w:rFonts w:ascii="Times New Roman" w:hAnsi="Times New Roman" w:cs="Times New Roman"/>
+        </w:rPr>
+        <w:t>ymptoms of the disease vary depending on the type of thyroid disease.</w:t>
+      </w:r>
     </w:p>
     <w:p>
       <w:pPr>
@@ -319,18 +539,6 @@
           <w:rFonts w:ascii="Times New Roman" w:hAnsi="Times New Roman" w:cs="Times New Roman"/>
         </w:rPr>
       </w:pPr>
-      <w:r>
-        <w:rPr>
-          <w:rFonts w:ascii="Times New Roman" w:hAnsi="Times New Roman" w:cs="Times New Roman"/>
-        </w:rPr>
-        <w:t>Intention</w:t>
-      </w:r>
-      <w:r>
-        <w:rPr>
-          <w:rFonts w:ascii="Times New Roman" w:hAnsi="Times New Roman" w:cs="Times New Roman"/>
-        </w:rPr>
-        <w:t>:</w:t>
-      </w:r>
     </w:p>
     <w:p>
       <w:pPr>
@@ -344,7 +552,13 @@
         <w:rPr>
           <w:rFonts w:ascii="Times New Roman" w:hAnsi="Times New Roman" w:cs="Times New Roman"/>
         </w:rPr>
-        <w:t>A physician needs to know the demographics suffering from thyroid disease and find what sector of people can be focused on so that they get admitted and get prior treatment.</w:t>
+        <w:t>Intention</w:t>
+      </w:r>
+      <w:r>
+        <w:rPr>
+          <w:rFonts w:ascii="Times New Roman" w:hAnsi="Times New Roman" w:cs="Times New Roman"/>
+        </w:rPr>
+        <w:t>:</w:t>
       </w:r>
     </w:p>
     <w:p>
@@ -355,6 +569,12 @@
           <w:rFonts w:ascii="Times New Roman" w:hAnsi="Times New Roman" w:cs="Times New Roman"/>
         </w:rPr>
       </w:pPr>
+      <w:r>
+        <w:rPr>
+          <w:rFonts w:ascii="Times New Roman" w:hAnsi="Times New Roman" w:cs="Times New Roman"/>
+        </w:rPr>
+        <w:t>A physician needs to know the demographics suffering from thyroid disease and find what sector of people can be focused on so that they get admitted and get prior treatment.</w:t>
+      </w:r>
     </w:p>
     <w:p>
       <w:pPr>
@@ -364,18 +584,6 @@
           <w:rFonts w:ascii="Times New Roman" w:hAnsi="Times New Roman" w:cs="Times New Roman"/>
         </w:rPr>
       </w:pPr>
-      <w:r>
-        <w:rPr>
-          <w:rFonts w:ascii="Times New Roman" w:hAnsi="Times New Roman" w:cs="Times New Roman"/>
-        </w:rPr>
-        <w:t>Client</w:t>
-      </w:r>
-      <w:r>
-        <w:rPr>
-          <w:rFonts w:ascii="Times New Roman" w:hAnsi="Times New Roman" w:cs="Times New Roman"/>
-        </w:rPr>
-        <w:t>:</w:t>
-      </w:r>
     </w:p>
     <w:p>
       <w:pPr>
@@ -388,8 +596,27 @@
       <w:r>
         <w:rPr>
           <w:rFonts w:ascii="Times New Roman" w:hAnsi="Times New Roman" w:cs="Times New Roman"/>
-          <w:i/>
-          <w:u w:val="single"/>
+        </w:rPr>
+        <w:t>Client</w:t>
+      </w:r>
+      <w:r>
+        <w:rPr>
+          <w:rFonts w:ascii="Times New Roman" w:hAnsi="Times New Roman" w:cs="Times New Roman"/>
+        </w:rPr>
+        <w:t>:</w:t>
+      </w:r>
+    </w:p>
+    <w:p>
+      <w:pPr>
+        <w:pStyle w:val="ListParagraph"/>
+        <w:ind w:left="360"/>
+        <w:rPr>
+          <w:rFonts w:ascii="Times New Roman" w:hAnsi="Times New Roman" w:cs="Times New Roman"/>
+        </w:rPr>
+      </w:pPr>
+      <w:r>
+        <w:rPr>
+          <w:rFonts w:ascii="Times New Roman" w:hAnsi="Times New Roman" w:cs="Times New Roman"/>
         </w:rPr>
         <w:t>Physicians</w:t>
       </w:r>
@@ -454,7 +681,31 @@
         <w:rPr>
           <w:rFonts w:ascii="Times New Roman" w:hAnsi="Times New Roman" w:cs="Times New Roman"/>
         </w:rPr>
-        <w:t xml:space="preserve"> acquisition and wrangling</w:t>
+        <w:t xml:space="preserve"> </w:t>
+      </w:r>
+      <w:r>
+        <w:rPr>
+          <w:rFonts w:ascii="Times New Roman" w:hAnsi="Times New Roman" w:cs="Times New Roman"/>
+        </w:rPr>
+        <w:t>A</w:t>
+      </w:r>
+      <w:r>
+        <w:rPr>
+          <w:rFonts w:ascii="Times New Roman" w:hAnsi="Times New Roman" w:cs="Times New Roman"/>
+        </w:rPr>
+        <w:t xml:space="preserve">cquisition and </w:t>
+      </w:r>
+      <w:r>
+        <w:rPr>
+          <w:rFonts w:ascii="Times New Roman" w:hAnsi="Times New Roman" w:cs="Times New Roman"/>
+        </w:rPr>
+        <w:t>W</w:t>
+      </w:r>
+      <w:r>
+        <w:rPr>
+          <w:rFonts w:ascii="Times New Roman" w:hAnsi="Times New Roman" w:cs="Times New Roman"/>
+        </w:rPr>
+        <w:t>rangling</w:t>
       </w:r>
       <w:r>
         <w:rPr>
@@ -480,7 +731,25 @@
         <w:rPr>
           <w:rFonts w:ascii="Times New Roman" w:hAnsi="Times New Roman" w:cs="Times New Roman"/>
         </w:rPr>
-        <w:t xml:space="preserve">The data is acquired from </w:t>
+        <w:t xml:space="preserve">The data </w:t>
+      </w:r>
+      <w:r>
+        <w:rPr>
+          <w:rFonts w:ascii="Times New Roman" w:hAnsi="Times New Roman" w:cs="Times New Roman"/>
+        </w:rPr>
+        <w:t xml:space="preserve">has </w:t>
+      </w:r>
+      <w:r>
+        <w:rPr>
+          <w:rFonts w:ascii="Times New Roman" w:hAnsi="Times New Roman" w:cs="Times New Roman"/>
+        </w:rPr>
+        <w:t>been</w:t>
+      </w:r>
+      <w:r>
+        <w:rPr>
+          <w:rFonts w:ascii="Times New Roman" w:hAnsi="Times New Roman" w:cs="Times New Roman"/>
+        </w:rPr>
+        <w:t xml:space="preserve"> acquired from </w:t>
       </w:r>
       <w:hyperlink r:id="rId5" w:history="1">
         <w:r>
@@ -495,7 +764,43 @@
         <w:rPr>
           <w:rFonts w:ascii="Times New Roman" w:hAnsi="Times New Roman" w:cs="Times New Roman"/>
         </w:rPr>
-        <w:t xml:space="preserve"> and in particular will be focusing on </w:t>
+        <w:t xml:space="preserve"> and</w:t>
+      </w:r>
+      <w:r>
+        <w:rPr>
+          <w:rFonts w:ascii="Times New Roman" w:hAnsi="Times New Roman" w:cs="Times New Roman"/>
+        </w:rPr>
+        <w:t>,</w:t>
+      </w:r>
+      <w:r>
+        <w:rPr>
+          <w:rFonts w:ascii="Times New Roman" w:hAnsi="Times New Roman" w:cs="Times New Roman"/>
+        </w:rPr>
+        <w:t xml:space="preserve"> in particular</w:t>
+      </w:r>
+      <w:r>
+        <w:rPr>
+          <w:rFonts w:ascii="Times New Roman" w:hAnsi="Times New Roman" w:cs="Times New Roman"/>
+        </w:rPr>
+        <w:t>, this project</w:t>
+      </w:r>
+      <w:r>
+        <w:rPr>
+          <w:rFonts w:ascii="Times New Roman" w:hAnsi="Times New Roman" w:cs="Times New Roman"/>
+        </w:rPr>
+        <w:t xml:space="preserve"> will be focusing on</w:t>
+      </w:r>
+      <w:r>
+        <w:rPr>
+          <w:rFonts w:ascii="Times New Roman" w:hAnsi="Times New Roman" w:cs="Times New Roman"/>
+        </w:rPr>
+        <w:t xml:space="preserve"> the</w:t>
+      </w:r>
+      <w:r>
+        <w:rPr>
+          <w:rFonts w:ascii="Times New Roman" w:hAnsi="Times New Roman" w:cs="Times New Roman"/>
+        </w:rPr>
+        <w:t xml:space="preserve"> </w:t>
       </w:r>
       <w:hyperlink r:id="rId6" w:history="1">
         <w:r>
@@ -522,6 +827,12 @@
         <w:rPr>
           <w:rFonts w:ascii="Times New Roman" w:hAnsi="Times New Roman" w:cs="Times New Roman"/>
         </w:rPr>
+        <w:t>, which</w:t>
+      </w:r>
+      <w:r>
+        <w:rPr>
+          <w:rFonts w:ascii="Times New Roman" w:hAnsi="Times New Roman" w:cs="Times New Roman"/>
+        </w:rPr>
         <w:t xml:space="preserve"> provides the info</w:t>
       </w:r>
       <w:r>
@@ -534,7 +845,19 @@
         <w:rPr>
           <w:rFonts w:ascii="Times New Roman" w:hAnsi="Times New Roman" w:cs="Times New Roman"/>
         </w:rPr>
-        <w:t xml:space="preserve"> for finding thyroid disease.</w:t>
+        <w:t xml:space="preserve"> for </w:t>
+      </w:r>
+      <w:r>
+        <w:rPr>
+          <w:rFonts w:ascii="Times New Roman" w:hAnsi="Times New Roman" w:cs="Times New Roman"/>
+        </w:rPr>
+        <w:t xml:space="preserve">characterizing </w:t>
+      </w:r>
+      <w:r>
+        <w:rPr>
+          <w:rFonts w:ascii="Times New Roman" w:hAnsi="Times New Roman" w:cs="Times New Roman"/>
+        </w:rPr>
+        <w:t>thyroid disease.</w:t>
       </w:r>
       <w:r>
         <w:rPr>
@@ -552,7 +875,25 @@
         <w:rPr>
           <w:rFonts w:ascii="Times New Roman" w:hAnsi="Times New Roman" w:cs="Times New Roman"/>
         </w:rPr>
-        <w:t>Dataset consists of demographics (age, sex), queries about medication, current conditions (sick, tumor, goiter</w:t>
+        <w:t>The d</w:t>
+      </w:r>
+      <w:r>
+        <w:rPr>
+          <w:rFonts w:ascii="Times New Roman" w:hAnsi="Times New Roman" w:cs="Times New Roman"/>
+        </w:rPr>
+        <w:t xml:space="preserve">ataset consists of demographics (age, sex), </w:t>
+      </w:r>
+      <w:r>
+        <w:rPr>
+          <w:rFonts w:ascii="Times New Roman" w:hAnsi="Times New Roman" w:cs="Times New Roman"/>
+        </w:rPr>
+        <w:t>a</w:t>
+      </w:r>
+      <w:r>
+        <w:rPr>
+          <w:rFonts w:ascii="Times New Roman" w:hAnsi="Times New Roman" w:cs="Times New Roman"/>
+        </w:rPr>
+        <w:t>bout medication, current conditions (sick, tumor, goiter</w:t>
       </w:r>
       <w:r>
         <w:rPr>
@@ -570,7 +911,19 @@
         <w:rPr>
           <w:rFonts w:ascii="Times New Roman" w:hAnsi="Times New Roman" w:cs="Times New Roman"/>
         </w:rPr>
-        <w:t>) and measurements (TSH, T3, TT4, T4U, FTI) and category.</w:t>
+        <w:t>) and</w:t>
+      </w:r>
+      <w:r>
+        <w:rPr>
+          <w:rFonts w:ascii="Times New Roman" w:hAnsi="Times New Roman" w:cs="Times New Roman"/>
+        </w:rPr>
+        <w:t xml:space="preserve"> some relevant</w:t>
+      </w:r>
+      <w:r>
+        <w:rPr>
+          <w:rFonts w:ascii="Times New Roman" w:hAnsi="Times New Roman" w:cs="Times New Roman"/>
+        </w:rPr>
+        <w:t xml:space="preserve"> measurements (TSH, T3, TT4, T4U, FTI) and category.</w:t>
       </w:r>
     </w:p>
     <w:p>
@@ -584,7 +937,19 @@
         <w:rPr>
           <w:rFonts w:ascii="Times New Roman" w:hAnsi="Times New Roman" w:cs="Times New Roman"/>
         </w:rPr>
-        <w:t xml:space="preserve">The dataset from the repository is clean, not much cleaning or wrangling </w:t>
+        <w:t xml:space="preserve">The dataset from the repository is clean, </w:t>
+      </w:r>
+      <w:r>
+        <w:rPr>
+          <w:rFonts w:ascii="Times New Roman" w:hAnsi="Times New Roman" w:cs="Times New Roman"/>
+        </w:rPr>
+        <w:t xml:space="preserve">and </w:t>
+      </w:r>
+      <w:r>
+        <w:rPr>
+          <w:rFonts w:ascii="Times New Roman" w:hAnsi="Times New Roman" w:cs="Times New Roman"/>
+        </w:rPr>
+        <w:t xml:space="preserve">not much cleaning or wrangling </w:t>
       </w:r>
       <w:r>
         <w:rPr>
@@ -638,13 +1003,49 @@
           <w:rFonts w:ascii="Times New Roman" w:hAnsi="Times New Roman" w:cs="Times New Roman"/>
         </w:rPr>
         <w:lastRenderedPageBreak/>
-        <w:t>Data exploration</w:t>
-      </w:r>
-      <w:r>
-        <w:rPr>
-          <w:rFonts w:ascii="Times New Roman" w:hAnsi="Times New Roman" w:cs="Times New Roman"/>
-        </w:rPr>
-        <w:t xml:space="preserve"> and inferential statistics</w:t>
+        <w:t xml:space="preserve">Data </w:t>
+      </w:r>
+      <w:r>
+        <w:rPr>
+          <w:rFonts w:ascii="Times New Roman" w:hAnsi="Times New Roman" w:cs="Times New Roman"/>
+        </w:rPr>
+        <w:t>E</w:t>
+      </w:r>
+      <w:r>
+        <w:rPr>
+          <w:rFonts w:ascii="Times New Roman" w:hAnsi="Times New Roman" w:cs="Times New Roman"/>
+        </w:rPr>
+        <w:t>xploration</w:t>
+      </w:r>
+      <w:r>
+        <w:rPr>
+          <w:rFonts w:ascii="Times New Roman" w:hAnsi="Times New Roman" w:cs="Times New Roman"/>
+        </w:rPr>
+        <w:t xml:space="preserve"> and </w:t>
+      </w:r>
+      <w:r>
+        <w:rPr>
+          <w:rFonts w:ascii="Times New Roman" w:hAnsi="Times New Roman" w:cs="Times New Roman"/>
+        </w:rPr>
+        <w:t>I</w:t>
+      </w:r>
+      <w:r>
+        <w:rPr>
+          <w:rFonts w:ascii="Times New Roman" w:hAnsi="Times New Roman" w:cs="Times New Roman"/>
+        </w:rPr>
+        <w:t xml:space="preserve">nferential </w:t>
+      </w:r>
+      <w:r>
+        <w:rPr>
+          <w:rFonts w:ascii="Times New Roman" w:hAnsi="Times New Roman" w:cs="Times New Roman"/>
+        </w:rPr>
+        <w:t>S</w:t>
+      </w:r>
+      <w:r>
+        <w:rPr>
+          <w:rFonts w:ascii="Times New Roman" w:hAnsi="Times New Roman" w:cs="Times New Roman"/>
+        </w:rPr>
+        <w:t>tatistics</w:t>
       </w:r>
       <w:r>
         <w:rPr>
@@ -671,7 +1072,31 @@
         <w:rPr>
           <w:rFonts w:ascii="Times New Roman" w:hAnsi="Times New Roman" w:cs="Times New Roman"/>
         </w:rPr>
-        <w:t xml:space="preserve">There are 3 categories </w:t>
+        <w:t>The</w:t>
+      </w:r>
+      <w:r>
+        <w:rPr>
+          <w:rFonts w:ascii="Times New Roman" w:hAnsi="Times New Roman" w:cs="Times New Roman"/>
+        </w:rPr>
+        <w:t xml:space="preserve"> dataset contains information about three</w:t>
+      </w:r>
+      <w:r>
+        <w:rPr>
+          <w:rFonts w:ascii="Times New Roman" w:hAnsi="Times New Roman" w:cs="Times New Roman"/>
+        </w:rPr>
+        <w:t xml:space="preserve"> categories</w:t>
+      </w:r>
+      <w:r>
+        <w:rPr>
+          <w:rFonts w:ascii="Times New Roman" w:hAnsi="Times New Roman" w:cs="Times New Roman"/>
+        </w:rPr>
+        <w:t xml:space="preserve"> of the disease</w:t>
+      </w:r>
+      <w:r>
+        <w:rPr>
+          <w:rFonts w:ascii="Times New Roman" w:hAnsi="Times New Roman" w:cs="Times New Roman"/>
+        </w:rPr>
+        <w:t xml:space="preserve"> </w:t>
       </w:r>
       <w:r>
         <w:rPr>
@@ -754,7 +1179,19 @@
         <w:rPr>
           <w:rFonts w:ascii="Times New Roman" w:hAnsi="Times New Roman" w:cs="Times New Roman"/>
         </w:rPr>
-        <w:t>does not suffer from any thyroid disease.</w:t>
+        <w:t xml:space="preserve">does not suffer </w:t>
+      </w:r>
+      <w:r>
+        <w:rPr>
+          <w:rFonts w:ascii="Times New Roman" w:hAnsi="Times New Roman" w:cs="Times New Roman"/>
+        </w:rPr>
+        <w:t xml:space="preserve">from the </w:t>
+      </w:r>
+      <w:r>
+        <w:rPr>
+          <w:rFonts w:ascii="Times New Roman" w:hAnsi="Times New Roman" w:cs="Times New Roman"/>
+        </w:rPr>
+        <w:t>disease.</w:t>
       </w:r>
       <w:r>
         <w:rPr>
@@ -767,13 +1204,43 @@
           <w:rFonts w:ascii="Times New Roman" w:hAnsi="Times New Roman" w:cs="Times New Roman"/>
         </w:rPr>
         <w:br/>
-        <w:t>Exploring the data, much of the demographics does not suffer from any thyroid disease</w:t>
-      </w:r>
-      <w:r>
-        <w:rPr>
-          <w:rFonts w:ascii="Times New Roman" w:hAnsi="Times New Roman" w:cs="Times New Roman"/>
-        </w:rPr>
-        <w:t xml:space="preserve"> (Figure 1)</w:t>
+        <w:t xml:space="preserve">Exploring the data, much of the demographics does not suffer from </w:t>
+      </w:r>
+      <w:r>
+        <w:rPr>
+          <w:rFonts w:ascii="Times New Roman" w:hAnsi="Times New Roman" w:cs="Times New Roman"/>
+        </w:rPr>
+        <w:t xml:space="preserve">the </w:t>
+      </w:r>
+      <w:r>
+        <w:rPr>
+          <w:rFonts w:ascii="Times New Roman" w:hAnsi="Times New Roman" w:cs="Times New Roman"/>
+        </w:rPr>
+        <w:t>disease</w:t>
+      </w:r>
+      <w:r>
+        <w:rPr>
+          <w:rFonts w:ascii="Times New Roman" w:hAnsi="Times New Roman" w:cs="Times New Roman"/>
+        </w:rPr>
+        <w:t>, as one would expect</w:t>
+      </w:r>
+      <w:r>
+        <w:rPr>
+          <w:rFonts w:ascii="Times New Roman" w:hAnsi="Times New Roman" w:cs="Times New Roman"/>
+        </w:rPr>
+        <w:t xml:space="preserve"> (</w:t>
+      </w:r>
+      <w:r>
+        <w:rPr>
+          <w:rFonts w:ascii="Times New Roman" w:hAnsi="Times New Roman" w:cs="Times New Roman"/>
+        </w:rPr>
+        <w:t xml:space="preserve">see </w:t>
+      </w:r>
+      <w:r>
+        <w:rPr>
+          <w:rFonts w:ascii="Times New Roman" w:hAnsi="Times New Roman" w:cs="Times New Roman"/>
+        </w:rPr>
+        <w:t>Figure 1)</w:t>
       </w:r>
       <w:r>
         <w:rPr>
@@ -835,6 +1302,25 @@
         <w:br/>
         <w:t>Figure 1.</w:t>
       </w:r>
+      <w:r>
+        <w:rPr>
+          <w:rFonts w:ascii="Times New Roman" w:hAnsi="Times New Roman" w:cs="Times New Roman"/>
+        </w:rPr>
+        <w:t xml:space="preserve"> Proportion of classes in the ANN dataset</w:t>
+      </w:r>
+    </w:p>
+    <w:p>
+      <w:pPr>
+        <w:rPr>
+          <w:rFonts w:ascii="Times New Roman" w:hAnsi="Times New Roman" w:cs="Times New Roman"/>
+        </w:rPr>
+      </w:pPr>
+      <w:r>
+        <w:rPr>
+          <w:rFonts w:ascii="Times New Roman" w:hAnsi="Times New Roman" w:cs="Times New Roman"/>
+        </w:rPr>
+        <w:br w:type="page"/>
+      </w:r>
     </w:p>
     <w:p>
       <w:pPr>
@@ -847,7 +1333,8 @@
         <w:rPr>
           <w:rFonts w:ascii="Times New Roman" w:hAnsi="Times New Roman" w:cs="Times New Roman"/>
         </w:rPr>
-        <w:t xml:space="preserve">From the data set </w:t>
+        <w:lastRenderedPageBreak/>
+        <w:t xml:space="preserve">From the dataset </w:t>
       </w:r>
       <w:r>
         <w:rPr>
@@ -859,13 +1346,43 @@
         <w:rPr>
           <w:rFonts w:ascii="Times New Roman" w:hAnsi="Times New Roman" w:cs="Times New Roman"/>
         </w:rPr>
-        <w:t>(Figure 2)</w:t>
-      </w:r>
-      <w:r>
-        <w:rPr>
-          <w:rFonts w:ascii="Times New Roman" w:hAnsi="Times New Roman" w:cs="Times New Roman"/>
-        </w:rPr>
-        <w:t xml:space="preserve"> is made to view the category and age group</w:t>
+        <w:t>(</w:t>
+      </w:r>
+      <w:r>
+        <w:rPr>
+          <w:rFonts w:ascii="Times New Roman" w:hAnsi="Times New Roman" w:cs="Times New Roman"/>
+        </w:rPr>
+        <w:t xml:space="preserve">see </w:t>
+      </w:r>
+      <w:r>
+        <w:rPr>
+          <w:rFonts w:ascii="Times New Roman" w:hAnsi="Times New Roman" w:cs="Times New Roman"/>
+        </w:rPr>
+        <w:t>Figure 2)</w:t>
+      </w:r>
+      <w:r>
+        <w:rPr>
+          <w:rFonts w:ascii="Times New Roman" w:hAnsi="Times New Roman" w:cs="Times New Roman"/>
+        </w:rPr>
+        <w:t xml:space="preserve"> is made to view the </w:t>
+      </w:r>
+      <w:r>
+        <w:rPr>
+          <w:rFonts w:ascii="Times New Roman" w:hAnsi="Times New Roman" w:cs="Times New Roman"/>
+        </w:rPr>
+        <w:t>dataset clustered according to the classes,</w:t>
+      </w:r>
+      <w:r>
+        <w:rPr>
+          <w:rFonts w:ascii="Times New Roman" w:hAnsi="Times New Roman" w:cs="Times New Roman"/>
+        </w:rPr>
+        <w:t xml:space="preserve"> age group</w:t>
+      </w:r>
+      <w:r>
+        <w:rPr>
+          <w:rFonts w:ascii="Times New Roman" w:hAnsi="Times New Roman" w:cs="Times New Roman"/>
+        </w:rPr>
+        <w:t xml:space="preserve"> and gender</w:t>
       </w:r>
       <w:r>
         <w:rPr>
@@ -932,6 +1449,12 @@
         </w:rPr>
         <w:t>.</w:t>
       </w:r>
+      <w:r>
+        <w:rPr>
+          <w:rFonts w:ascii="Times New Roman" w:hAnsi="Times New Roman" w:cs="Times New Roman"/>
+        </w:rPr>
+        <w:t xml:space="preserve"> Strip plot showing the distribution of classes per age group and gender</w:t>
+      </w:r>
     </w:p>
     <w:p>
       <w:pPr>
@@ -944,7 +1467,6 @@
         <w:rPr>
           <w:rFonts w:ascii="Times New Roman" w:hAnsi="Times New Roman" w:cs="Times New Roman"/>
         </w:rPr>
-        <w:lastRenderedPageBreak/>
         <w:t>D</w:t>
       </w:r>
       <w:r>
@@ -963,13 +1485,37 @@
         <w:rPr>
           <w:rFonts w:ascii="Times New Roman" w:hAnsi="Times New Roman" w:cs="Times New Roman"/>
         </w:rPr>
-        <w:t xml:space="preserve"> (Figure 3)</w:t>
-      </w:r>
-      <w:r>
-        <w:rPr>
-          <w:rFonts w:ascii="Times New Roman" w:hAnsi="Times New Roman" w:cs="Times New Roman"/>
-        </w:rPr>
-        <w:t xml:space="preserve"> for TSH, T3, TT4, T4U, FTI </w:t>
+        <w:t xml:space="preserve"> (</w:t>
+      </w:r>
+      <w:r>
+        <w:rPr>
+          <w:rFonts w:ascii="Times New Roman" w:hAnsi="Times New Roman" w:cs="Times New Roman"/>
+        </w:rPr>
+        <w:t xml:space="preserve">see </w:t>
+      </w:r>
+      <w:r>
+        <w:rPr>
+          <w:rFonts w:ascii="Times New Roman" w:hAnsi="Times New Roman" w:cs="Times New Roman"/>
+        </w:rPr>
+        <w:t>Figure 3)</w:t>
+      </w:r>
+      <w:r>
+        <w:rPr>
+          <w:rFonts w:ascii="Times New Roman" w:hAnsi="Times New Roman" w:cs="Times New Roman"/>
+        </w:rPr>
+        <w:t xml:space="preserve"> </w:t>
+      </w:r>
+      <w:r>
+        <w:rPr>
+          <w:rFonts w:ascii="Times New Roman" w:hAnsi="Times New Roman" w:cs="Times New Roman"/>
+        </w:rPr>
+        <w:t>show</w:t>
+      </w:r>
+      <w:r>
+        <w:rPr>
+          <w:rFonts w:ascii="Times New Roman" w:hAnsi="Times New Roman" w:cs="Times New Roman"/>
+        </w:rPr>
+        <w:t xml:space="preserve"> TSH, T3, TT4, T4U, FTI </w:t>
       </w:r>
       <w:r>
         <w:rPr>
@@ -981,25 +1527,7 @@
         <w:rPr>
           <w:rFonts w:ascii="Times New Roman" w:hAnsi="Times New Roman" w:cs="Times New Roman"/>
         </w:rPr>
-        <w:t>are made</w:t>
-      </w:r>
-      <w:r>
-        <w:rPr>
-          <w:rFonts w:ascii="Times New Roman" w:hAnsi="Times New Roman" w:cs="Times New Roman"/>
-        </w:rPr>
-        <w:t>, and see where</w:t>
-      </w:r>
-      <w:r>
-        <w:rPr>
-          <w:rFonts w:ascii="Times New Roman" w:hAnsi="Times New Roman" w:cs="Times New Roman"/>
-        </w:rPr>
-        <w:t xml:space="preserve"> the distributions</w:t>
-      </w:r>
-      <w:r>
-        <w:rPr>
-          <w:rFonts w:ascii="Times New Roman" w:hAnsi="Times New Roman" w:cs="Times New Roman"/>
-        </w:rPr>
-        <w:t xml:space="preserve"> lie</w:t>
+        <w:t>and age</w:t>
       </w:r>
       <w:r>
         <w:rPr>
@@ -1070,20 +1598,44 @@
         </w:rPr>
         <w:t>Figure 3.</w:t>
       </w:r>
-    </w:p>
-    <w:p>
-      <w:pPr>
-        <w:ind w:left="360"/>
-        <w:rPr>
-          <w:rFonts w:ascii="Times New Roman" w:hAnsi="Times New Roman" w:cs="Times New Roman"/>
-        </w:rPr>
-      </w:pPr>
-      <w:r>
+      <w:r>
+        <w:rPr>
+          <w:rFonts w:ascii="Times New Roman" w:hAnsi="Times New Roman" w:cs="Times New Roman"/>
+        </w:rPr>
+        <w:t xml:space="preserve"> Density plots for various thyroid-related measurements and age</w:t>
+      </w:r>
+    </w:p>
+    <w:p>
+      <w:pPr>
         <w:rPr>
           <w:rFonts w:ascii="Times New Roman" w:hAnsi="Times New Roman" w:cs="Times New Roman"/>
           <w:b/>
           <w:i/>
         </w:rPr>
+      </w:pPr>
+      <w:r>
+        <w:rPr>
+          <w:rFonts w:ascii="Times New Roman" w:hAnsi="Times New Roman" w:cs="Times New Roman"/>
+          <w:b/>
+          <w:i/>
+        </w:rPr>
+        <w:br w:type="page"/>
+      </w:r>
+    </w:p>
+    <w:p>
+      <w:pPr>
+        <w:ind w:left="360"/>
+        <w:rPr>
+          <w:rFonts w:ascii="Times New Roman" w:hAnsi="Times New Roman" w:cs="Times New Roman"/>
+        </w:rPr>
+      </w:pPr>
+      <w:r>
+        <w:rPr>
+          <w:rFonts w:ascii="Times New Roman" w:hAnsi="Times New Roman" w:cs="Times New Roman"/>
+          <w:b/>
+          <w:i/>
+        </w:rPr>
+        <w:lastRenderedPageBreak/>
         <w:t>Hyperthyroid</w:t>
       </w:r>
       <w:r>
@@ -1108,9 +1660,6 @@
     <w:p>
       <w:pPr>
         <w:ind w:left="360" w:hanging="360"/>
-        <w:rPr>
-          <w:rFonts w:ascii="Times New Roman" w:hAnsi="Times New Roman" w:cs="Times New Roman"/>
-        </w:rPr>
       </w:pPr>
       <w:r>
         <w:rPr>
@@ -1171,6 +1720,12 @@
         </w:rPr>
         <w:t>.</w:t>
       </w:r>
+      <w:r>
+        <w:rPr>
+          <w:rFonts w:ascii="Times New Roman" w:hAnsi="Times New Roman" w:cs="Times New Roman"/>
+        </w:rPr>
+        <w:t xml:space="preserve"> Density plot for various thyroid-related measurements, age and classes</w:t>
+      </w:r>
     </w:p>
     <w:p>
       <w:pPr>
@@ -1184,19 +1739,18 @@
           <w:rFonts w:ascii="Times New Roman" w:hAnsi="Times New Roman" w:cs="Times New Roman"/>
         </w:rPr>
         <w:tab/>
-        <w:t>A clear out line</w:t>
-      </w:r>
-      <w:r>
-        <w:rPr>
-          <w:rFonts w:ascii="Times New Roman" w:hAnsi="Times New Roman" w:cs="Times New Roman"/>
-        </w:rPr>
-        <w:t>r</w:t>
-      </w:r>
-      <w:r>
-        <w:rPr>
-          <w:rFonts w:ascii="Times New Roman" w:hAnsi="Times New Roman" w:cs="Times New Roman"/>
-        </w:rPr>
-        <w:t xml:space="preserve">s can be seen where the </w:t>
+      </w:r>
+      <w:r>
+        <w:rPr>
+          <w:rFonts w:ascii="Times New Roman" w:hAnsi="Times New Roman" w:cs="Times New Roman"/>
+        </w:rPr>
+        <w:t>A clear outlier</w:t>
+      </w:r>
+      <w:r>
+        <w:rPr>
+          <w:rFonts w:ascii="Times New Roman" w:hAnsi="Times New Roman" w:cs="Times New Roman"/>
+        </w:rPr>
+        <w:t xml:space="preserve"> can be seen where the </w:t>
       </w:r>
       <w:r>
         <w:rPr>
@@ -1276,7 +1830,19 @@
         <w:rPr>
           <w:rFonts w:ascii="Times New Roman" w:hAnsi="Times New Roman" w:cs="Times New Roman"/>
         </w:rPr>
-        <w:t xml:space="preserve">different features each feature can affect differently, so a correlation map is </w:t>
+        <w:t xml:space="preserve">different features each feature can affect differently, so a correlation </w:t>
+      </w:r>
+      <w:r>
+        <w:rPr>
+          <w:rFonts w:ascii="Times New Roman" w:hAnsi="Times New Roman" w:cs="Times New Roman"/>
+        </w:rPr>
+        <w:t>heat</w:t>
+      </w:r>
+      <w:r>
+        <w:rPr>
+          <w:rFonts w:ascii="Times New Roman" w:hAnsi="Times New Roman" w:cs="Times New Roman"/>
+        </w:rPr>
+        <w:t xml:space="preserve">map is </w:t>
       </w:r>
       <w:r>
         <w:rPr>
@@ -1393,6 +1959,12 @@
         </w:rPr>
         <w:t>.</w:t>
       </w:r>
+      <w:r>
+        <w:rPr>
+          <w:rFonts w:ascii="Times New Roman" w:hAnsi="Times New Roman" w:cs="Times New Roman"/>
+        </w:rPr>
+        <w:t xml:space="preserve"> Correlation heatmap for some variables</w:t>
+      </w:r>
     </w:p>
     <w:p>
       <w:pPr>
@@ -1441,7 +2013,25 @@
         <w:rPr>
           <w:rFonts w:ascii="Times New Roman" w:hAnsi="Times New Roman" w:cs="Times New Roman"/>
         </w:rPr>
-        <w:t>are statistically significant, by performing t-test.</w:t>
+        <w:t xml:space="preserve">is </w:t>
+      </w:r>
+      <w:r>
+        <w:rPr>
+          <w:rFonts w:ascii="Times New Roman" w:hAnsi="Times New Roman" w:cs="Times New Roman"/>
+        </w:rPr>
+        <w:t xml:space="preserve">statistically significant, by performing </w:t>
+      </w:r>
+      <w:r>
+        <w:rPr>
+          <w:rFonts w:ascii="Times New Roman" w:hAnsi="Times New Roman" w:cs="Times New Roman"/>
+        </w:rPr>
+        <w:t xml:space="preserve">a </w:t>
+      </w:r>
+      <w:r>
+        <w:rPr>
+          <w:rFonts w:ascii="Times New Roman" w:hAnsi="Times New Roman" w:cs="Times New Roman"/>
+        </w:rPr>
+        <w:t>t-test.</w:t>
       </w:r>
     </w:p>
     <w:p>
@@ -1496,8 +2086,6 @@
           <w:rFonts w:ascii="Times New Roman" w:hAnsi="Times New Roman" w:cs="Times New Roman"/>
         </w:rPr>
       </w:pPr>
-      <w:bookmarkStart w:id="0" w:name="_GoBack"/>
-      <w:bookmarkEnd w:id="0"/>
     </w:p>
     <w:p>
       <w:pPr>
@@ -1539,7 +2127,7 @@
           <w:sz w:val="22"/>
           <w:szCs w:val="22"/>
         </w:rPr>
-        <w:t>Data collection, wrangling is done. Exploratory data analysis is performed</w:t>
+        <w:t xml:space="preserve">Data collection, </w:t>
       </w:r>
       <w:r>
         <w:rPr>
@@ -1547,7 +2135,7 @@
           <w:sz w:val="22"/>
           <w:szCs w:val="22"/>
         </w:rPr>
-        <w:t xml:space="preserve"> on the data set</w:t>
+        <w:t xml:space="preserve">and </w:t>
       </w:r>
       <w:r>
         <w:rPr>
@@ -1555,6 +2143,54 @@
           <w:sz w:val="22"/>
           <w:szCs w:val="22"/>
         </w:rPr>
+        <w:t xml:space="preserve">wrangling </w:t>
+      </w:r>
+      <w:r>
+        <w:rPr>
+          <w:color w:val="000000"/>
+          <w:sz w:val="22"/>
+          <w:szCs w:val="22"/>
+        </w:rPr>
+        <w:t>are</w:t>
+      </w:r>
+      <w:r>
+        <w:rPr>
+          <w:color w:val="000000"/>
+          <w:sz w:val="22"/>
+          <w:szCs w:val="22"/>
+        </w:rPr>
+        <w:t xml:space="preserve"> done. Exploratory data analysis </w:t>
+      </w:r>
+      <w:r>
+        <w:rPr>
+          <w:color w:val="000000"/>
+          <w:sz w:val="22"/>
+          <w:szCs w:val="22"/>
+        </w:rPr>
+        <w:t>has been</w:t>
+      </w:r>
+      <w:r>
+        <w:rPr>
+          <w:color w:val="000000"/>
+          <w:sz w:val="22"/>
+          <w:szCs w:val="22"/>
+        </w:rPr>
+        <w:t xml:space="preserve"> performed</w:t>
+      </w:r>
+      <w:r>
+        <w:rPr>
+          <w:color w:val="000000"/>
+          <w:sz w:val="22"/>
+          <w:szCs w:val="22"/>
+        </w:rPr>
+        <w:t xml:space="preserve"> on the data set</w:t>
+      </w:r>
+      <w:r>
+        <w:rPr>
+          <w:color w:val="000000"/>
+          <w:sz w:val="22"/>
+          <w:szCs w:val="22"/>
+        </w:rPr>
         <w:t>.</w:t>
       </w:r>
     </w:p>
@@ -1581,7 +2217,7 @@
         <w:rPr>
           <w:rFonts w:ascii="Times New Roman" w:hAnsi="Times New Roman" w:cs="Times New Roman"/>
         </w:rPr>
-        <w:t xml:space="preserve">(s) </w:t>
+        <w:t xml:space="preserve">s </w:t>
       </w:r>
       <w:r>
         <w:rPr>
@@ -1593,26 +2229,41 @@
         <w:rPr>
           <w:rFonts w:ascii="Times New Roman" w:hAnsi="Times New Roman" w:cs="Times New Roman"/>
         </w:rPr>
-        <w:t>ill be</w:t>
-      </w:r>
-      <w:r>
-        <w:rPr>
-          <w:rFonts w:ascii="Times New Roman" w:hAnsi="Times New Roman" w:cs="Times New Roman"/>
-        </w:rPr>
-        <w:t xml:space="preserve"> </w:t>
-      </w:r>
-      <w:r>
-        <w:rPr>
-          <w:rFonts w:ascii="Times New Roman" w:hAnsi="Times New Roman" w:cs="Times New Roman"/>
-        </w:rPr>
-        <w:t>applying</w:t>
-      </w:r>
-      <w:r>
-        <w:rPr>
-          <w:rFonts w:ascii="Times New Roman" w:hAnsi="Times New Roman" w:cs="Times New Roman"/>
-        </w:rPr>
-        <w:t xml:space="preserve"> machine learning techniques in predicting classes.</w:t>
-      </w:r>
+        <w:t xml:space="preserve">ill </w:t>
+      </w:r>
+      <w:r>
+        <w:rPr>
+          <w:rFonts w:ascii="Times New Roman" w:hAnsi="Times New Roman" w:cs="Times New Roman"/>
+        </w:rPr>
+        <w:t>a</w:t>
+      </w:r>
+      <w:r>
+        <w:rPr>
+          <w:rFonts w:ascii="Times New Roman" w:hAnsi="Times New Roman" w:cs="Times New Roman"/>
+        </w:rPr>
+        <w:t>pply</w:t>
+      </w:r>
+      <w:r>
+        <w:rPr>
+          <w:rFonts w:ascii="Times New Roman" w:hAnsi="Times New Roman" w:cs="Times New Roman"/>
+        </w:rPr>
+        <w:t xml:space="preserve"> machine learning techniques</w:t>
+      </w:r>
+      <w:r>
+        <w:rPr>
+          <w:rFonts w:ascii="Times New Roman" w:hAnsi="Times New Roman" w:cs="Times New Roman"/>
+        </w:rPr>
+        <w:t xml:space="preserve"> to build classification models for the identified classes.</w:t>
+      </w:r>
+      <w:bookmarkStart w:id="0" w:name="_GoBack"/>
+      <w:bookmarkEnd w:id="0"/>
+    </w:p>
+    <w:p>
+      <w:pPr>
+        <w:rPr>
+          <w:rFonts w:ascii="Times New Roman" w:hAnsi="Times New Roman" w:cs="Times New Roman"/>
+        </w:rPr>
+      </w:pPr>
     </w:p>
     <w:sectPr>
       <w:pgSz w:w="12240" w:h="15840"/>
@@ -2626,7 +3277,6 @@
   <w:style w:type="character" w:default="1" w:styleId="DefaultParagraphFont">
     <w:name w:val="Default Paragraph Font"/>
     <w:uiPriority w:val="1"/>
-    <w:semiHidden/>
     <w:unhideWhenUsed/>
   </w:style>
   <w:style w:type="table" w:default="1" w:styleId="TableNormal">

</xml_diff>